<commit_message>
antwoord geven op de vraag
</commit_message>
<xml_diff>
--- a/Antwoorden.docx
+++ b/Antwoorden.docx
@@ -13,8 +13,6 @@
       </w:r>
       <w:r>
         <w:tab/>
-      </w:r>
-      <w:r>
         <w:t>Je hebt hierboven twee instantievariabelen gedeclareerd. Voordat je ze zinnig zou kunnen gebruiken moet je ze wel initialiseren. Leg uit wat de begrippen declaratie en initialisatie betekenen.</w:t>
       </w:r>
     </w:p>
@@ -27,6 +25,44 @@
       </w:r>
       <w:bookmarkStart w:id="0" w:name="_GoBack"/>
       <w:bookmarkEnd w:id="0"/>
+    </w:p>
+    <w:p>
+      <w:r>
+        <w:rPr>
+          <w:b/>
+          <w:bCs/>
+        </w:rPr>
+        <w:t>Declaratie:</w:t>
+      </w:r>
+      <w:r>
+        <w:t xml:space="preserve"> Het aanmaken van een variabele, zo weet de compiler dat we een variabele gaan gebruiken met een bepaalde naam en van welk type.</w:t>
+      </w:r>
+    </w:p>
+    <w:p/>
+    <w:p>
+      <w:r>
+        <w:rPr>
+          <w:b/>
+          <w:bCs/>
+        </w:rPr>
+        <w:t>Initialisatie:</w:t>
+      </w:r>
+      <w:r>
+        <w:rPr>
+          <w:b/>
+          <w:bCs/>
+        </w:rPr>
+        <w:t xml:space="preserve"> </w:t>
+      </w:r>
+      <w:r>
+        <w:t>V</w:t>
+      </w:r>
+      <w:r>
+        <w:t xml:space="preserve">oor de eerste keer een waarde toekennen aan </w:t>
+      </w:r>
+      <w:r>
+        <w:t>een variabele.</w:t>
+      </w:r>
     </w:p>
     <w:sectPr>
       <w:pgSz w:w="11906" w:h="16838"/>

</xml_diff>

<commit_message>
Klaar voor 1e check
</commit_message>
<xml_diff>
--- a/Antwoorden.docx
+++ b/Antwoorden.docx
@@ -3,28 +3,376 @@
 <w:document xmlns:wpc="http://schemas.microsoft.com/office/word/2010/wordprocessingCanvas" xmlns:cx="http://schemas.microsoft.com/office/drawing/2014/chartex" xmlns:cx1="http://schemas.microsoft.com/office/drawing/2015/9/8/chartex" xmlns:cx2="http://schemas.microsoft.com/office/drawing/2015/10/21/chartex" xmlns:cx3="http://schemas.microsoft.com/office/drawing/2016/5/9/chartex" xmlns:cx4="http://schemas.microsoft.com/office/drawing/2016/5/10/chartex" xmlns:cx5="http://schemas.microsoft.com/office/drawing/2016/5/11/chartex" xmlns:cx6="http://schemas.microsoft.com/office/drawing/2016/5/12/chartex" xmlns:cx7="http://schemas.microsoft.com/office/drawing/2016/5/13/chartex" xmlns:cx8="http://schemas.microsoft.com/office/drawing/2016/5/14/chartex" xmlns:mc="http://schemas.openxmlformats.org/markup-compatibility/2006" xmlns:aink="http://schemas.microsoft.com/office/drawing/2016/ink" xmlns:am3d="http://schemas.microsoft.com/office/drawing/2017/model3d" xmlns:o="urn:schemas-microsoft-com:office:office" xmlns:r="http://schemas.openxmlformats.org/officeDocument/2006/relationships" xmlns:m="http://schemas.openxmlformats.org/officeDocument/2006/math" xmlns:v="urn:schemas-microsoft-com:vml" xmlns:wp14="http://schemas.microsoft.com/office/word/2010/wordprocessingDrawing" xmlns:wp="http://schemas.openxmlformats.org/drawingml/2006/wordprocessingDrawing" xmlns:w10="urn:schemas-microsoft-com:office:word" xmlns:w="http://schemas.openxmlformats.org/wordprocessingml/2006/main" xmlns:w14="http://schemas.microsoft.com/office/word/2010/wordml" xmlns:w15="http://schemas.microsoft.com/office/word/2012/wordml" xmlns:w16cid="http://schemas.microsoft.com/office/word/2016/wordml/cid" xmlns:w16se="http://schemas.microsoft.com/office/word/2015/wordml/symex" xmlns:wpg="http://schemas.microsoft.com/office/word/2010/wordprocessingGroup" xmlns:wpi="http://schemas.microsoft.com/office/word/2010/wordprocessingInk" xmlns:wne="http://schemas.microsoft.com/office/word/2006/wordml" xmlns:wps="http://schemas.microsoft.com/office/word/2010/wordprocessingShape" mc:Ignorable="w14 w15 w16se w16cid wp14">
   <w:body>
     <w:p>
-      <w:r>
-        <w:t>1B</w:t>
-      </w:r>
-    </w:p>
-    <w:p>
-      <w:r>
-        <w:t>Q</w:t>
-      </w:r>
-      <w:r>
-        <w:tab/>
-        <w:t>Je hebt hierboven twee instantievariabelen gedeclareerd. Voordat je ze zinnig zou kunnen gebruiken moet je ze wel initialiseren. Leg uit wat de begrippen declaratie en initialisatie betekenen.</w:t>
-      </w:r>
-    </w:p>
-    <w:p>
-      <w:r>
-        <w:t>A</w:t>
-      </w:r>
-      <w:r>
-        <w:tab/>
+      <w:pPr>
+        <w:pBdr>
+          <w:bottom w:val="single" w:sz="6" w:space="1" w:color="auto"/>
+        </w:pBdr>
+        <w:tabs>
+          <w:tab w:val="num" w:pos="720"/>
+        </w:tabs>
+        <w:jc w:val="center"/>
+        <w:rPr>
+          <w:sz w:val="40"/>
+          <w:szCs w:val="40"/>
+        </w:rPr>
+      </w:pPr>
+    </w:p>
+    <w:p>
+      <w:pPr>
+        <w:pBdr>
+          <w:bottom w:val="single" w:sz="6" w:space="1" w:color="auto"/>
+        </w:pBdr>
+        <w:tabs>
+          <w:tab w:val="num" w:pos="720"/>
+        </w:tabs>
+        <w:jc w:val="center"/>
+        <w:rPr>
+          <w:sz w:val="40"/>
+          <w:szCs w:val="40"/>
+        </w:rPr>
+      </w:pPr>
+    </w:p>
+    <w:p>
+      <w:pPr>
+        <w:pBdr>
+          <w:bottom w:val="single" w:sz="6" w:space="1" w:color="auto"/>
+        </w:pBdr>
+        <w:tabs>
+          <w:tab w:val="num" w:pos="720"/>
+        </w:tabs>
+        <w:jc w:val="center"/>
+        <w:rPr>
+          <w:sz w:val="40"/>
+          <w:szCs w:val="40"/>
+        </w:rPr>
+      </w:pPr>
+    </w:p>
+    <w:p>
+      <w:pPr>
+        <w:pBdr>
+          <w:bottom w:val="single" w:sz="6" w:space="1" w:color="auto"/>
+        </w:pBdr>
+        <w:tabs>
+          <w:tab w:val="num" w:pos="720"/>
+        </w:tabs>
+        <w:jc w:val="center"/>
+        <w:rPr>
+          <w:sz w:val="40"/>
+          <w:szCs w:val="40"/>
+        </w:rPr>
+      </w:pPr>
+    </w:p>
+    <w:p>
+      <w:pPr>
+        <w:pBdr>
+          <w:bottom w:val="single" w:sz="6" w:space="1" w:color="auto"/>
+        </w:pBdr>
+        <w:tabs>
+          <w:tab w:val="num" w:pos="720"/>
+        </w:tabs>
+        <w:jc w:val="center"/>
+        <w:rPr>
+          <w:sz w:val="40"/>
+          <w:szCs w:val="40"/>
+        </w:rPr>
+      </w:pPr>
+    </w:p>
+    <w:p>
+      <w:pPr>
+        <w:pBdr>
+          <w:bottom w:val="single" w:sz="6" w:space="1" w:color="auto"/>
+        </w:pBdr>
+        <w:tabs>
+          <w:tab w:val="num" w:pos="720"/>
+        </w:tabs>
+        <w:jc w:val="center"/>
+        <w:rPr>
+          <w:sz w:val="40"/>
+          <w:szCs w:val="40"/>
+        </w:rPr>
+      </w:pPr>
+    </w:p>
+    <w:p>
+      <w:pPr>
+        <w:pBdr>
+          <w:bottom w:val="single" w:sz="6" w:space="1" w:color="auto"/>
+        </w:pBdr>
+        <w:tabs>
+          <w:tab w:val="num" w:pos="720"/>
+        </w:tabs>
+        <w:jc w:val="center"/>
+        <w:rPr>
+          <w:sz w:val="40"/>
+          <w:szCs w:val="40"/>
+        </w:rPr>
+      </w:pPr>
+    </w:p>
+    <w:p>
+      <w:pPr>
+        <w:pBdr>
+          <w:bottom w:val="single" w:sz="6" w:space="1" w:color="auto"/>
+        </w:pBdr>
+        <w:tabs>
+          <w:tab w:val="num" w:pos="720"/>
+        </w:tabs>
+        <w:jc w:val="center"/>
+        <w:rPr>
+          <w:sz w:val="40"/>
+          <w:szCs w:val="40"/>
+        </w:rPr>
+      </w:pPr>
+      <w:r>
+        <w:rPr>
+          <w:sz w:val="40"/>
+          <w:szCs w:val="40"/>
+        </w:rPr>
+        <w:t>Project Kantine</w:t>
+      </w:r>
+    </w:p>
+    <w:p>
+      <w:pPr>
+        <w:tabs>
+          <w:tab w:val="num" w:pos="720"/>
+        </w:tabs>
+        <w:jc w:val="center"/>
+        <w:rPr>
+          <w:sz w:val="24"/>
+          <w:szCs w:val="24"/>
+        </w:rPr>
+      </w:pPr>
+      <w:r>
+        <w:rPr>
+          <w:sz w:val="24"/>
+          <w:szCs w:val="24"/>
+        </w:rPr>
+        <w:t xml:space="preserve">1.4 </w:t>
+      </w:r>
+    </w:p>
+    <w:p>
+      <w:pPr>
+        <w:tabs>
+          <w:tab w:val="num" w:pos="720"/>
+        </w:tabs>
+        <w:jc w:val="center"/>
+        <w:rPr>
+          <w:sz w:val="24"/>
+          <w:szCs w:val="24"/>
+        </w:rPr>
+      </w:pPr>
+    </w:p>
+    <w:p>
+      <w:pPr>
+        <w:tabs>
+          <w:tab w:val="num" w:pos="720"/>
+        </w:tabs>
+        <w:rPr>
+          <w:sz w:val="24"/>
+          <w:szCs w:val="24"/>
+        </w:rPr>
+      </w:pPr>
+      <w:r>
+        <w:rPr>
+          <w:sz w:val="24"/>
+          <w:szCs w:val="24"/>
+        </w:rPr>
+        <w:tab/>
+      </w:r>
+      <w:r>
+        <w:rPr>
+          <w:sz w:val="24"/>
+          <w:szCs w:val="24"/>
+        </w:rPr>
+        <w:tab/>
+      </w:r>
+      <w:r>
+        <w:rPr>
+          <w:sz w:val="24"/>
+          <w:szCs w:val="24"/>
+        </w:rPr>
+        <w:tab/>
+      </w:r>
+      <w:r>
+        <w:rPr>
+          <w:sz w:val="24"/>
+          <w:szCs w:val="24"/>
+        </w:rPr>
+        <w:tab/>
+        <w:t>Auteur:</w:t>
+      </w:r>
+      <w:r>
+        <w:rPr>
+          <w:sz w:val="24"/>
+          <w:szCs w:val="24"/>
+        </w:rPr>
+        <w:tab/>
+        <w:t>Teun de Jong</w:t>
+      </w:r>
+      <w:r>
+        <w:rPr>
+          <w:sz w:val="24"/>
+          <w:szCs w:val="24"/>
+        </w:rPr>
+        <w:t>, Stijn Wolthuis</w:t>
+      </w:r>
+    </w:p>
+    <w:p>
+      <w:pPr>
+        <w:tabs>
+          <w:tab w:val="num" w:pos="720"/>
+        </w:tabs>
+        <w:rPr>
+          <w:sz w:val="24"/>
+          <w:szCs w:val="24"/>
+        </w:rPr>
+      </w:pPr>
+      <w:r>
+        <w:rPr>
+          <w:sz w:val="24"/>
+          <w:szCs w:val="24"/>
+        </w:rPr>
+        <w:tab/>
+      </w:r>
+      <w:r>
+        <w:rPr>
+          <w:sz w:val="24"/>
+          <w:szCs w:val="24"/>
+        </w:rPr>
+        <w:tab/>
+      </w:r>
+      <w:r>
+        <w:rPr>
+          <w:sz w:val="24"/>
+          <w:szCs w:val="24"/>
+        </w:rPr>
+        <w:tab/>
+      </w:r>
+      <w:r>
+        <w:rPr>
+          <w:sz w:val="24"/>
+          <w:szCs w:val="24"/>
+        </w:rPr>
+        <w:tab/>
+        <w:t>Docent:</w:t>
+      </w:r>
+      <w:r>
+        <w:rPr>
+          <w:sz w:val="24"/>
+          <w:szCs w:val="24"/>
+        </w:rPr>
+        <w:tab/>
+      </w:r>
+      <w:r>
+        <w:rPr>
+          <w:sz w:val="24"/>
+          <w:szCs w:val="24"/>
+        </w:rPr>
+        <w:t>Harald Rietdijk</w:t>
+      </w:r>
+    </w:p>
+    <w:p>
+      <w:pPr>
+        <w:tabs>
+          <w:tab w:val="num" w:pos="720"/>
+        </w:tabs>
+        <w:rPr>
+          <w:sz w:val="24"/>
+          <w:szCs w:val="24"/>
+        </w:rPr>
+      </w:pPr>
+      <w:r>
+        <w:rPr>
+          <w:sz w:val="24"/>
+          <w:szCs w:val="24"/>
+        </w:rPr>
+        <w:tab/>
+      </w:r>
+      <w:r>
+        <w:rPr>
+          <w:sz w:val="24"/>
+          <w:szCs w:val="24"/>
+        </w:rPr>
+        <w:tab/>
+      </w:r>
+      <w:r>
+        <w:rPr>
+          <w:sz w:val="24"/>
+          <w:szCs w:val="24"/>
+        </w:rPr>
+        <w:tab/>
+      </w:r>
+      <w:r>
+        <w:rPr>
+          <w:sz w:val="24"/>
+          <w:szCs w:val="24"/>
+        </w:rPr>
+        <w:tab/>
+        <w:t>Datum:</w:t>
+      </w:r>
+      <w:r>
+        <w:rPr>
+          <w:sz w:val="24"/>
+          <w:szCs w:val="24"/>
+        </w:rPr>
+        <w:tab/>
+      </w:r>
+      <w:r>
+        <w:rPr>
+          <w:sz w:val="24"/>
+          <w:szCs w:val="24"/>
+        </w:rPr>
+        <w:t>18</w:t>
+      </w:r>
+      <w:r>
+        <w:rPr>
+          <w:sz w:val="24"/>
+          <w:szCs w:val="24"/>
+        </w:rPr>
+        <w:t>-0</w:t>
+      </w:r>
+      <w:r>
+        <w:rPr>
+          <w:sz w:val="24"/>
+          <w:szCs w:val="24"/>
+        </w:rPr>
+        <w:t>5</w:t>
+      </w:r>
+      <w:r>
+        <w:rPr>
+          <w:sz w:val="24"/>
+          <w:szCs w:val="24"/>
+        </w:rPr>
+        <w:t>-2020</w:t>
+      </w:r>
+    </w:p>
+    <w:p>
+      <w:r>
+        <w:br w:type="page"/>
       </w:r>
       <w:bookmarkStart w:id="0" w:name="_GoBack"/>
       <w:bookmarkEnd w:id="0"/>
+    </w:p>
+    <w:p>
+      <w:r>
+        <w:lastRenderedPageBreak/>
+        <w:t>1B</w:t>
+      </w:r>
+    </w:p>
+    <w:p>
+      <w:r>
+        <w:t>Q</w:t>
+      </w:r>
+      <w:r>
+        <w:tab/>
+        <w:t>Je hebt hierboven twee instantievariabelen gedeclareerd. Voordat je ze zinnig zou kunnen gebruiken moet je ze wel initialiseren. Leg uit wat de begrippen declaratie en initialisatie betekenen.</w:t>
+      </w:r>
+    </w:p>
+    <w:p>
+      <w:r>
+        <w:t>A</w:t>
+      </w:r>
+      <w:r>
+        <w:tab/>
+      </w:r>
     </w:p>
     <w:p>
       <w:r>

</xml_diff>